<commit_message>
Chapter 1 and 2 Completed
</commit_message>
<xml_diff>
--- a/Chapter1.docx
+++ b/Chapter1.docx
@@ -117,7 +117,6 @@
       <w:r>
         <w:t xml:space="preserve">The datatype </w:t>
       </w:r>
-      <w:proofErr w:type="spellStart"/>
       <w:r>
         <w:rPr>
           <w:b/>
@@ -125,17 +124,8 @@
         </w:rPr>
         <w:t>bigserial</w:t>
       </w:r>
-      <w:proofErr w:type="spellEnd"/>
-      <w:r>
-        <w:t xml:space="preserve"> is a special integer type that auto increments </w:t>
-      </w:r>
-      <w:proofErr w:type="spellStart"/>
-      <w:r>
-        <w:t>everytime</w:t>
-      </w:r>
-      <w:proofErr w:type="spellEnd"/>
-      <w:r>
-        <w:t xml:space="preserve"> you add a row to the table. The first row receives the value of 1 and the second row 2 and so on. </w:t>
+      <w:r>
+        <w:t xml:space="preserve"> is a special integer type that auto increments everytime you add a row to the table. The first row receives the value of 1 and the second row 2 and so on. </w:t>
       </w:r>
     </w:p>
     <w:p>
@@ -173,36 +163,12 @@
     </w:p>
     <w:p>
       <w:r>
-        <w:t xml:space="preserve">First row, we specify the “INSERT INTO </w:t>
-      </w:r>
-      <w:proofErr w:type="spellStart"/>
-      <w:r>
-        <w:t>table_name</w:t>
-      </w:r>
-      <w:proofErr w:type="spellEnd"/>
-      <w:r>
-        <w:t xml:space="preserve"> (</w:t>
-      </w:r>
-      <w:proofErr w:type="spellStart"/>
-      <w:r>
-        <w:t>column_names</w:t>
-      </w:r>
-      <w:proofErr w:type="spellEnd"/>
-      <w:r>
-        <w:t xml:space="preserve"> to insert to)”.</w:t>
-      </w:r>
-    </w:p>
-    <w:p>
-      <w:r>
-        <w:t>The next row, we give the VALUES (‘val_1’,’val_2</w:t>
-      </w:r>
-      <w:proofErr w:type="gramStart"/>
-      <w:r>
-        <w:t>’,…</w:t>
-      </w:r>
-      <w:proofErr w:type="gramEnd"/>
-      <w:r>
-        <w:t xml:space="preserve"> 124)</w:t>
+        <w:t>First row, we specify the “INSERT INTO table_name (column_names to insert to)”.</w:t>
+      </w:r>
+    </w:p>
+    <w:p>
+      <w:r>
+        <w:t>The next row, we give the VALUES (‘val_1’,’val_2’,… 124)</w:t>
       </w:r>
       <w:r>
         <w:t xml:space="preserve">. </w:t>
@@ -237,23 +203,7 @@
     </w:p>
     <w:p>
       <w:r>
-        <w:t xml:space="preserve">In SELECT *, the asterisk is a wildcard. A wildcard is like a stand-in for a value: it doesn’t represent anything </w:t>
-      </w:r>
-      <w:proofErr w:type="gramStart"/>
-      <w:r>
-        <w:t>in particular and</w:t>
-      </w:r>
-      <w:proofErr w:type="gramEnd"/>
-      <w:r>
-        <w:t xml:space="preserve"> instead represents everything that value could possibly be. It is </w:t>
-      </w:r>
-      <w:proofErr w:type="gramStart"/>
-      <w:r>
-        <w:t>short hand</w:t>
-      </w:r>
-      <w:proofErr w:type="gramEnd"/>
-      <w:r>
-        <w:t xml:space="preserve"> for “select all columns”.</w:t>
+        <w:t>In SELECT *, the asterisk is a wildcard. A wildcard is like a stand-in for a value: it doesn’t represent anything in particular and instead represents everything that value could possibly be. It is short hand for “select all columns”.</w:t>
       </w:r>
     </w:p>
     <w:p>
@@ -288,15 +238,7 @@
     </w:p>
     <w:p>
       <w:r>
-        <w:t xml:space="preserve">We can also use DISTINCT with 2 columns of a </w:t>
-      </w:r>
-      <w:proofErr w:type="gramStart"/>
-      <w:r>
-        <w:t>table,</w:t>
-      </w:r>
-      <w:proofErr w:type="gramEnd"/>
-      <w:r>
-        <w:t xml:space="preserve"> however the return will be the unique combinations. “For each x in table 1, what are the corresponding y values in table 2”</w:t>
+        <w:t>We can also use DISTINCT with 2 columns of a table, however the return will be the unique combinations. “For each x in table 1, what are the corresponding y values in table 2”</w:t>
       </w:r>
     </w:p>
     <w:p/>
@@ -320,28 +262,12 @@
     </w:p>
     <w:p>
       <w:r>
-        <w:t xml:space="preserve">Data can make more sense and may reveal patterns more readily when </w:t>
-      </w:r>
-      <w:proofErr w:type="gramStart"/>
-      <w:r>
-        <w:t>its</w:t>
-      </w:r>
-      <w:proofErr w:type="gramEnd"/>
-      <w:r>
-        <w:t xml:space="preserve"> arranged in order rather than jumbled randomly.</w:t>
-      </w:r>
-    </w:p>
-    <w:p>
-      <w:r>
-        <w:t>SELECT col_name</w:t>
-      </w:r>
-      <w:proofErr w:type="gramStart"/>
-      <w:r>
-        <w:t>1,col</w:t>
-      </w:r>
-      <w:proofErr w:type="gramEnd"/>
-      <w:r>
-        <w:t xml:space="preserve">_name2,col_name3 </w:t>
+        <w:t>Data can make more sense and may reveal patterns more readily when its arranged in order rather than jumbled randomly.</w:t>
+      </w:r>
+    </w:p>
+    <w:p>
+      <w:r>
+        <w:t xml:space="preserve">SELECT col_name1,col_name2,col_name3 </w:t>
       </w:r>
     </w:p>
     <w:p>
@@ -376,21 +302,12 @@
           <w:bCs/>
         </w:rPr>
       </w:pPr>
-      <w:proofErr w:type="gramStart"/>
-      <w:r>
-        <w:rPr>
-          <w:b/>
-          <w:bCs/>
-        </w:rPr>
-        <w:t>Also</w:t>
-      </w:r>
-      <w:proofErr w:type="gramEnd"/>
-      <w:r>
-        <w:rPr>
-          <w:b/>
-          <w:bCs/>
-        </w:rPr>
-        <w:t xml:space="preserve"> we can </w:t>
+      <w:r>
+        <w:rPr>
+          <w:b/>
+          <w:bCs/>
+        </w:rPr>
+        <w:t xml:space="preserve">Also we can </w:t>
       </w:r>
       <w:r>
         <w:rPr>
@@ -402,21 +319,8 @@
     </w:p>
     <w:p>
       <w:r>
-        <w:t xml:space="preserve">SELECT </w:t>
-      </w:r>
-      <w:proofErr w:type="spellStart"/>
-      <w:r>
-        <w:t>first_</w:t>
-      </w:r>
-      <w:proofErr w:type="gramStart"/>
-      <w:r>
-        <w:t>name,last</w:t>
-      </w:r>
-      <w:proofErr w:type="gramEnd"/>
-      <w:r>
-        <w:t>_name,school,hire_date</w:t>
-      </w:r>
-      <w:proofErr w:type="spellEnd"/>
+        <w:t>SELECT first_name,last_name,school,hire_date</w:t>
+      </w:r>
     </w:p>
     <w:p>
       <w:r>
@@ -425,69 +329,30 @@
     </w:p>
     <w:p>
       <w:r>
-        <w:t xml:space="preserve">ORDER BY school ASC, </w:t>
-      </w:r>
-      <w:proofErr w:type="spellStart"/>
-      <w:r>
-        <w:t>hire_date</w:t>
-      </w:r>
-      <w:proofErr w:type="spellEnd"/>
-      <w:r>
-        <w:t xml:space="preserve"> </w:t>
-      </w:r>
-      <w:proofErr w:type="gramStart"/>
-      <w:r>
-        <w:t>DESC;</w:t>
-      </w:r>
-      <w:proofErr w:type="gramEnd"/>
-    </w:p>
-    <w:p>
-      <w:r>
-        <w:t xml:space="preserve">In the above, we first order by school in ascending order, and then within each school, we order by the </w:t>
-      </w:r>
-      <w:proofErr w:type="spellStart"/>
-      <w:r>
-        <w:t>hire_date</w:t>
-      </w:r>
-      <w:proofErr w:type="spellEnd"/>
-      <w:r>
-        <w:t xml:space="preserve">, showing the </w:t>
-      </w:r>
-      <w:proofErr w:type="spellStart"/>
-      <w:r>
-        <w:t>hire_date</w:t>
-      </w:r>
-      <w:proofErr w:type="spellEnd"/>
-      <w:r>
-        <w:t xml:space="preserve"> in descending order. </w:t>
-      </w:r>
-    </w:p>
-    <w:p>
-      <w:pPr>
-        <w:rPr>
-          <w:b/>
-          <w:bCs/>
-          <w:u w:val="single"/>
-        </w:rPr>
-      </w:pPr>
-      <w:r>
-        <w:rPr>
-          <w:b/>
-          <w:bCs/>
-          <w:u w:val="single"/>
-        </w:rPr>
-        <w:t xml:space="preserve">Filtering rows with </w:t>
-      </w:r>
-      <w:proofErr w:type="gramStart"/>
-      <w:r>
-        <w:rPr>
-          <w:b/>
-          <w:bCs/>
-          <w:u w:val="single"/>
-        </w:rPr>
-        <w:t>WHERE</w:t>
-      </w:r>
-      <w:proofErr w:type="gramEnd"/>
+        <w:t>ORDER BY school ASC, hire_date DESC;</w:t>
+      </w:r>
+    </w:p>
+    <w:p>
+      <w:r>
+        <w:t xml:space="preserve">In the above, we first order by school in ascending order, and then within each school, we order by the hire_date, showing the hire_date in descending order. </w:t>
+      </w:r>
+    </w:p>
+    <w:p>
+      <w:pPr>
+        <w:rPr>
+          <w:b/>
+          <w:bCs/>
+          <w:u w:val="single"/>
+        </w:rPr>
+      </w:pPr>
+      <w:r>
+        <w:rPr>
+          <w:b/>
+          <w:bCs/>
+          <w:u w:val="single"/>
+        </w:rPr>
+        <w:t>Filtering rows with WHERE</w:t>
+      </w:r>
     </w:p>
     <w:p>
       <w:r>
@@ -501,15 +366,7 @@
     </w:p>
     <w:p>
       <w:r>
-        <w:t>SELECT col_name</w:t>
-      </w:r>
-      <w:proofErr w:type="gramStart"/>
-      <w:r>
-        <w:t>1,col</w:t>
-      </w:r>
-      <w:proofErr w:type="gramEnd"/>
-      <w:r>
-        <w:t>_name2</w:t>
+        <w:t>SELECT col_name1,col_name2</w:t>
       </w:r>
     </w:p>
     <w:p>
@@ -519,48 +376,22 @@
     </w:p>
     <w:p>
       <w:r>
-        <w:t xml:space="preserve">WHERE col_name1&gt;3000 </w:t>
-      </w:r>
-      <w:proofErr w:type="gramStart"/>
-      <w:r>
-        <w:t>( can</w:t>
-      </w:r>
-      <w:proofErr w:type="gramEnd"/>
-      <w:r>
-        <w:t xml:space="preserve"> use different operators)</w:t>
-      </w:r>
-    </w:p>
-    <w:p>
-      <w:r>
-        <w:rPr>
-          <w:b/>
-          <w:bCs/>
-          <w:u w:val="single"/>
-        </w:rPr>
-        <w:t xml:space="preserve">Using LIKE and ILIKE with </w:t>
-      </w:r>
-      <w:proofErr w:type="gramStart"/>
-      <w:r>
-        <w:rPr>
-          <w:b/>
-          <w:bCs/>
-          <w:u w:val="single"/>
-        </w:rPr>
-        <w:t>WHERE</w:t>
-      </w:r>
-      <w:proofErr w:type="gramEnd"/>
-    </w:p>
-    <w:p>
-      <w:r>
-        <w:t xml:space="preserve">In SQL there are two special characters (Percent sign (%)) and </w:t>
-      </w:r>
-      <w:proofErr w:type="gramStart"/>
-      <w:r>
-        <w:t>Underscore(</w:t>
-      </w:r>
-      <w:proofErr w:type="gramEnd"/>
-      <w:r>
-        <w:t>_). Percent sign will match one or more characters, _ will match only one character.</w:t>
+        <w:t>WHERE col_name1&gt;3000 ( can use different operators)</w:t>
+      </w:r>
+    </w:p>
+    <w:p>
+      <w:r>
+        <w:rPr>
+          <w:b/>
+          <w:bCs/>
+          <w:u w:val="single"/>
+        </w:rPr>
+        <w:t>Using LIKE and ILIKE with WHERE</w:t>
+      </w:r>
+    </w:p>
+    <w:p>
+      <w:r>
+        <w:t>In SQL there are two special characters (Percent sign (%)) and Underscore(_). Percent sign will match one or more characters, _ will match only one character.</w:t>
       </w:r>
     </w:p>
     <w:p>
@@ -568,6 +399,110 @@
         <w:t>LIKE is case sensitive, ILIKE is not.</w:t>
       </w:r>
     </w:p>
+    <w:p/>
+    <w:p/>
+    <w:p/>
+    <w:p/>
+    <w:p/>
+    <w:p/>
+    <w:p>
+      <w:r>
+        <w:rPr>
+          <w:b/>
+          <w:bCs/>
+          <w:u w:val="single"/>
+        </w:rPr>
+        <w:lastRenderedPageBreak/>
+        <w:t>Using AND , OR operators</w:t>
+      </w:r>
+    </w:p>
+    <w:p>
+      <w:r>
+        <w:t>Syntax:</w:t>
+      </w:r>
+    </w:p>
+    <w:p>
+      <w:r>
+        <w:t>SELECT col_name1, col_name2</w:t>
+      </w:r>
+    </w:p>
+    <w:p>
+      <w:r>
+        <w:t>FROM Table_1</w:t>
+      </w:r>
+    </w:p>
+    <w:p>
+      <w:r>
+        <w:t>WHERE col_name3 &gt; x AND/OR col_name4 = ‘abc’</w:t>
+      </w:r>
+    </w:p>
+    <w:p>
+      <w:r>
+        <w:t>Can also use as follows:</w:t>
+      </w:r>
+    </w:p>
+    <w:p>
+      <w:r>
+        <w:t>SELECT col_name1, col_name2</w:t>
+      </w:r>
+    </w:p>
+    <w:p>
+      <w:r>
+        <w:t>FROM Table_1</w:t>
+      </w:r>
+    </w:p>
+    <w:p>
+      <w:r>
+        <w:t xml:space="preserve">WHERE col_name3 &gt; x AND/OR </w:t>
+      </w:r>
+      <w:r>
+        <w:t>(</w:t>
+      </w:r>
+      <w:r>
+        <w:t>col_name4 = ‘abc’</w:t>
+      </w:r>
+      <w:r>
+        <w:t xml:space="preserve"> AND col_name5 &lt;4)</w:t>
+      </w:r>
+    </w:p>
+    <w:p>
+      <w:pPr>
+        <w:rPr>
+          <w:b/>
+          <w:bCs/>
+          <w:u w:val="single"/>
+        </w:rPr>
+      </w:pPr>
+      <w:r>
+        <w:rPr>
+          <w:b/>
+          <w:bCs/>
+          <w:u w:val="single"/>
+        </w:rPr>
+        <w:t xml:space="preserve">Usual Syntax: </w:t>
+      </w:r>
+    </w:p>
+    <w:p>
+      <w:r>
+        <w:t>SELECT column_names</w:t>
+      </w:r>
+    </w:p>
+    <w:p>
+      <w:r>
+        <w:t>FROM table_name</w:t>
+      </w:r>
+    </w:p>
+    <w:p>
+      <w:r>
+        <w:t>WHERE criteria</w:t>
+      </w:r>
+    </w:p>
+    <w:p>
+      <w:r>
+        <w:t>ORDER BY column_names</w:t>
+      </w:r>
+    </w:p>
+    <w:p/>
     <w:p/>
     <w:p/>
     <w:p/>
@@ -979,6 +914,7 @@
   <w:style w:type="paragraph" w:default="1" w:styleId="Normal">
     <w:name w:val="Normal"/>
     <w:qFormat/>
+    <w:rsid w:val="00926EC0"/>
   </w:style>
   <w:style w:type="character" w:default="1" w:styleId="DefaultParagraphFont">
     <w:name w:val="Default Paragraph Font"/>

</xml_diff>